<commit_message>
Publish site to docs/
</commit_message>
<xml_diff>
--- a/docs/Project-Title.docx
+++ b/docs/Project-Title.docx
@@ -87,6 +87,98 @@
         <w:t xml:space="preserve">Lorem Ipsum is simply dummy text of the printing and typesetting industry. Lorem Ipsum has been the industry’s standard dummy text ever since the 1500s, when an unknown printer took a galley of type and scrambled it to make a type specimen book. It has survived not only five centuries, but also the leap into electronic typesetting, remaining essentially unchanged. It was popularised in the 1960s with the release of Letraset sheets containing Lorem Ipsum passages, and more recently with desktop publishing software like Aldus PageMaker including versions of Lorem Ipsum.</w:t>
       </w:r>
     </w:p>
+    <w:tbl>
+      <w:tblPr>
+        <w:tblStyle w:val="Table"/>
+        <w:tblLook w:firstRow="0" w:lastRow="0" w:firstColumn="0" w:lastColumn="0" w:noHBand="0" w:noVBand="0" w:val="0000"/>
+        <w:tblBorders>
+          <w:left w:val="single" w:sz="24" w:space="0" w:color="0758E5"/>
+          <w:right w:val="single" w:sz="4" w:space="0" w:color="0758E5"/>
+          <w:top w:val="single" w:sz="4" w:space="0" w:color="0758E5"/>
+          <w:bottom w:val="single" w:sz="4" w:space="0" w:color="0758E5"/>
+        </w:tblBorders>
+        <w:tblCellMar>
+          <w:left w:w="144" w:type="dxa"/>
+          <w:right w:w="144" w:type="dxa"/>
+        </w:tblCellMar>
+        <w:tblInd w:w="164" w:type="dxa"/>
+        <w:tblW w:type="pct" w:w="100%"/>
+      </w:tblPr>
+      <w:tr>
+        <w:trPr>
+          <w:cantSplit/>
+        </w:trPr>
+        <w:tc>
+          <w:tcPr>
+            <w:shd w:color="auto" w:fill="dae6fb" w:val="clear"/>
+            <w:tcMar>
+              <w:top w:w="92" w:type="dxa"/>
+              <w:bottom w:w="92" w:type="dxa"/>
+            </w:tcMar>
+          </w:tcPr>
+          <w:p>
+            <w:pPr>
+              <w:pStyle w:val="BodyText"/>
+            </w:pPr>
+            <w:pPr>
+              <w:spacing w:before="16" w:after="16"/>
+            </w:pPr>
+            <w:r>
+              <w:t xml:space="preserve">Test table in MD</w:t>
+            </w:r>
+          </w:p>
+        </w:tc>
+      </w:tr>
+      <w:tr>
+        <w:trPr>
+          <w:cantSplit/>
+        </w:trPr>
+        <w:tc>
+          <w:tcPr>
+            <w:tcMar>
+              <w:top w:w="108" w:type="dxa"/>
+              <w:bottom w:w="108" w:type="dxa"/>
+            </w:tcMar>
+          </w:tcPr>
+          <w:p>
+            <w:pPr>
+              <w:numPr>
+                <w:ilvl w:val="0"/>
+                <w:numId w:val="1001"/>
+              </w:numPr>
+              <w:pStyle w:val="Compact"/>
+            </w:pPr>
+            <w:r>
+              <w:t xml:space="preserve">Lorem Ipsum is simply dummy text of the printing and typesetting industry.</w:t>
+            </w:r>
+          </w:p>
+          <w:p>
+            <w:pPr>
+              <w:numPr>
+                <w:ilvl w:val="0"/>
+                <w:numId w:val="1001"/>
+              </w:numPr>
+              <w:pStyle w:val="Compact"/>
+            </w:pPr>
+            <w:r>
+              <w:t xml:space="preserve">It was popularised in the 1960s with the release of Letraset sheets containing Lorem Ipsum passages, and more recently with desktop publishing software like Aldus PageMaker including versions of Lorem Ipsum.</w:t>
+            </w:r>
+          </w:p>
+          <w:p>
+            <w:pPr>
+              <w:numPr>
+                <w:ilvl w:val="0"/>
+                <w:numId w:val="1001"/>
+              </w:numPr>
+              <w:pStyle w:val="Compact"/>
+            </w:pPr>
+            <w:r>
+              <w:t xml:space="preserve">Lorem Ipsum has been the industry’s standard dummy text ever since the 1500s, when an unknown printer took a galley of type and scrambled it to make a type specimen book.</w:t>
+            </w:r>
+          </w:p>
+        </w:tc>
+      </w:tr>
+    </w:tbl>
     <w:bookmarkStart w:id="20" w:name="lorem-ipsum-2"/>
     <w:p>
       <w:pPr>
@@ -13822,276 +13914,12 @@
       <w:pPr>
         <w:numPr>
           <w:ilvl w:val="0"/>
-          <w:numId w:val="1001"/>
+          <w:numId w:val="1002"/>
         </w:numPr>
         <w:pStyle w:val="Compact"/>
       </w:pPr>
       <w:r>
         <w:t xml:space="preserve">a descriptive safety analysis of more recent crash data</w:t>
-      </w:r>
-    </w:p>
-    <w:p>
-      <w:pPr>
-        <w:numPr>
-          <w:ilvl w:val="0"/>
-          <w:numId w:val="1001"/>
-        </w:numPr>
-        <w:pStyle w:val="Compact"/>
-      </w:pPr>
-      <w:r>
-        <w:t xml:space="preserve">a Statewide High Injury Network, which was built on xxxxxx bicyclist, pedestrian, and other vulnerable road user crashes from 2018-2022</w:t>
-      </w:r>
-    </w:p>
-    <w:p>
-      <w:pPr>
-        <w:numPr>
-          <w:ilvl w:val="0"/>
-          <w:numId w:val="1001"/>
-        </w:numPr>
-        <w:pStyle w:val="Compact"/>
-      </w:pPr>
-      <w:r>
-        <w:t xml:space="preserve">integration of this updated VRUSA into the 2025-2029 SHSP</w:t>
-      </w:r>
-    </w:p>
-    <w:p>
-      <w:pPr>
-        <w:pStyle w:val="FirstParagraph"/>
-      </w:pPr>
-      <w:r>
-        <w:t xml:space="preserve">This report focuses on vulnerable road user crashes, paralleling the 2021 Minnesota Statewide Pedestrian Safety Analysis</w:t>
-      </w:r>
-      <w:r>
-        <w:rPr>
-          <w:rStyle w:val="FootnoteReference"/>
-        </w:rPr>
-        <w:footnoteReference w:id="36"/>
-      </w:r>
-      <w:r>
-        <w:t xml:space="preserve"> </w:t>
-      </w:r>
-      <w:r>
-        <w:t xml:space="preserve">and the 2022 Minnesota Vulnerable Road User Safety Assessment</w:t>
-      </w:r>
-      <w:r>
-        <w:rPr>
-          <w:rStyle w:val="FootnoteReference"/>
-        </w:rPr>
-        <w:footnoteReference w:id="38"/>
-      </w:r>
-      <w:r>
-        <w:t xml:space="preserve">. While bicyclists and pedestrians are different roadway users, use different infrastructure in many places, and have both overlapping and distinct safety concerns, both are vulnerable roadway users who are disproportionately killed and seriously injured in the transportation system. Often, bicycle and pedestrian countermeasures are planned and implemented in tandem, and an understanding of bicycle and pedestrian crash trends needs to inform these processes. Collectively, the 2021 Minnesota Statewide Pedestrian Safety Analysis, the 2022 VRUSA, and the current VRUSA update (including the development of a High Injury Network for vulnerable road users) constitute a robust, data-driven process for identifying higher-risk areas in the transportation system.</w:t>
-      </w:r>
-    </w:p>
-    <w:p>
-      <w:pPr>
-        <w:pStyle w:val="BodyText"/>
-      </w:pPr>
-      <w:r>
-        <w:t xml:space="preserve">This report follows the methodology of the initial Minnesota Vulnerable Road User Safety Assessment. For the descriptive and systemic analyses, VRU crashes from 2018-2022 are conflated with roadway and environmental characteristics to create a dataset for analysis,including variables about injury severity, lighting, roadway functional classification, development intensity, Suitability of Pedestrian and Cyclist Environment (SPACE) scores and related factors, and bicycle infrastructure. Given data limitations, some of the detailed analysis focuses only on MnDOT’s trunk highway network.</w:t>
-      </w:r>
-    </w:p>
-    <w:p>
-      <w:pPr>
-        <w:pStyle w:val="BodyText"/>
-      </w:pPr>
-      <w:r>
-        <w:t xml:space="preserve">This report also presents a statewide High Injury Network, which uses a standard sliding window analysis to measure severity-weighted crash density by mode. The HIN section of the analysis includes all vulnerable road users: bicyclists, pedestrians, and other personal conveyances.</w:t>
-      </w:r>
-    </w:p>
-    <w:p>
-      <w:pPr>
-        <w:pStyle w:val="BodyText"/>
-      </w:pPr>
-      <w:r>
-        <w:t xml:space="preserve">The rest of the report is structured as follows: First, an overview of the crash data is presented, followed by descriptive and systemic analyses. The descriptive analyses present trends among crash and temporal variables. The systemic analysis presents the High Injury Network.</w:t>
-      </w:r>
-    </w:p>
-    <w:bookmarkStart w:id="41" w:name="data-overview"/>
-    <w:p>
-      <w:pPr>
-        <w:pStyle w:val="Heading2"/>
-      </w:pPr>
-      <w:r>
-        <w:t xml:space="preserve">5.1 Data Overview</w:t>
-      </w:r>
-    </w:p>
-    <w:bookmarkStart w:id="40" w:name="crash-data"/>
-    <w:p>
-      <w:pPr>
-        <w:pStyle w:val="Heading3"/>
-      </w:pPr>
-      <w:r>
-        <w:t xml:space="preserve">5.1.1 Crash Data</w:t>
-      </w:r>
-    </w:p>
-    <w:p>
-      <w:pPr>
-        <w:pStyle w:val="FirstParagraph"/>
-      </w:pPr>
-      <w:r>
-        <w:t xml:space="preserve">Crash, party, and vehicle data that were provided to the consultant team include reported crashes from 2018 through 2022 for crashes for all modes (pedestrians, bicyclists, other - personal conveyances, and motorists).</w:t>
-      </w:r>
-    </w:p>
-    <w:p>
-      <w:pPr>
-        <w:pStyle w:val="BodyText"/>
-      </w:pPr>
-      <w:r>
-        <w:t xml:space="preserve">All crash data were processed by Safe Streets Research &amp; Consulting (</w:t>
-      </w:r>
-      <w:r>
-        <w:t xml:space="preserve">“</w:t>
-      </w:r>
-      <w:r>
-        <w:t xml:space="preserve">Safe Streets</w:t>
-      </w:r>
-      <w:r>
-        <w:t xml:space="preserve">”</w:t>
-      </w:r>
-      <w:r>
-        <w:t xml:space="preserve">) and loaded into a Postgres database for additional analysis using Python, SQL, and R programming languages. The crash, party, and vehicle tables have a relational structure, which is common for storing crash data. For every reported crash, there is one crash record. The party and vehicle tables contain information for all the primary</w:t>
-      </w:r>
-      <w:r>
-        <w:t xml:space="preserve"> </w:t>
-      </w:r>
-      <w:r>
-        <w:t xml:space="preserve">“</w:t>
-      </w:r>
-      <w:r>
-        <w:t xml:space="preserve">actors</w:t>
-      </w:r>
-      <w:r>
-        <w:t xml:space="preserve">”</w:t>
-      </w:r>
-      <w:r>
-        <w:t xml:space="preserve"> </w:t>
-      </w:r>
-      <w:r>
-        <w:t xml:space="preserve">and their respective</w:t>
-      </w:r>
-      <w:r>
-        <w:t xml:space="preserve"> </w:t>
-      </w:r>
-      <w:r>
-        <w:t xml:space="preserve">“</w:t>
-      </w:r>
-      <w:r>
-        <w:t xml:space="preserve">vehicles</w:t>
-      </w:r>
-      <w:r>
-        <w:t xml:space="preserve">”</w:t>
-      </w:r>
-      <w:r>
-        <w:t xml:space="preserve"> </w:t>
-      </w:r>
-      <w:r>
-        <w:t xml:space="preserve">involved in the crash and have a many-to-one relationship – i.e., all relevant party records are matched via a case identification number to the one crash record. The party and vehicle tables contain information for each primary person and their</w:t>
-      </w:r>
-      <w:r>
-        <w:t xml:space="preserve"> </w:t>
-      </w:r>
-      <w:r>
-        <w:t xml:space="preserve">“</w:t>
-      </w:r>
-      <w:r>
-        <w:t xml:space="preserve">vehicle</w:t>
-      </w:r>
-      <w:r>
-        <w:t xml:space="preserve">”</w:t>
-      </w:r>
-      <w:r>
-        <w:t xml:space="preserve"> </w:t>
-      </w:r>
-      <w:r>
-        <w:t xml:space="preserve">such as age, sex, pre-crash action, injury severity, and vehicle characteristics. This structure is shown in xxxxx.</w:t>
-      </w:r>
-      <w:r>
-        <w:t xml:space="preserve"> </w:t>
-      </w:r>
-      <w:r>
-        <w:t xml:space="preserve"> </w:t>
-      </w:r>
-    </w:p>
-    <w:p>
-      <w:pPr>
-        <w:pStyle w:val="BodyText"/>
-      </w:pPr>
-      <w:r>
-        <w:t xml:space="preserve">Safe Streets processed and restructured the crash data used in this analysis. New variables were calculated and assigned, and the quality of the data was assessed through a robust quality control process. All reported crashes were processed (not just VRU crashes), but only crashes that involved at least one VRU and at least one motorist are included in this analysis.</w:t>
-      </w:r>
-      <w:r>
-        <w:t xml:space="preserve"> </w:t>
-      </w:r>
-      <w:r>
-        <w:t xml:space="preserve"> </w:t>
-      </w:r>
-    </w:p>
-    <w:p>
-      <w:pPr>
-        <w:pStyle w:val="BodyText"/>
-      </w:pPr>
-      <w:r>
-        <w:t xml:space="preserve">Crashes involving a person using a scooter (e.g., shared e-scooter or ADA assistive device) are defined in the State of Minnesota as pedestrian crashes. However, they are coded in MnDOT’s crash database as the unit type</w:t>
-      </w:r>
-      <w:r>
-        <w:t xml:space="preserve"> </w:t>
-      </w:r>
-      <w:r>
-        <w:t xml:space="preserve">“</w:t>
-      </w:r>
-      <w:r>
-        <w:t xml:space="preserve">Other – Personal Conveyance</w:t>
-      </w:r>
-      <w:r>
-        <w:t xml:space="preserve">”</w:t>
-      </w:r>
-      <w:r>
-        <w:t xml:space="preserve"> </w:t>
-      </w:r>
-      <w:r>
-        <w:t xml:space="preserve">rather than as</w:t>
-      </w:r>
-      <w:r>
-        <w:t xml:space="preserve"> </w:t>
-      </w:r>
-      <w:r>
-        <w:t xml:space="preserve">“</w:t>
-      </w:r>
-      <w:r>
-        <w:t xml:space="preserve">Pedestrian</w:t>
-      </w:r>
-      <w:r>
-        <w:t xml:space="preserve">”</w:t>
-      </w:r>
-      <w:r>
-        <w:t xml:space="preserve">. The</w:t>
-      </w:r>
-      <w:r>
-        <w:t xml:space="preserve"> </w:t>
-      </w:r>
-      <w:r>
-        <w:t xml:space="preserve">“</w:t>
-      </w:r>
-      <w:r>
-        <w:t xml:space="preserve">Other – Personal Conveyance</w:t>
-      </w:r>
-      <w:r>
-        <w:t xml:space="preserve">”</w:t>
-      </w:r>
-      <w:r>
-        <w:t xml:space="preserve"> </w:t>
-      </w:r>
-      <w:r>
-        <w:t xml:space="preserve">category also includes many modes that are not pedestrians, such as farm equipment (tractor, combine), all-terrain vehicles, snowmobiles, horse and buggy, and the like. There is no single coded field in the crash database that differentiates between pedestrians using personal conveyance devices and these other modes. A targeted effort was conducted to classify these crashes based on a keyword scan of officer narratives. While we could reliably differentiate these crashes from farm equipment based on this procedure, we could not consistently differentiate between mobility scooters and other devices used by people with mobility impairments and other types of scooters or pedestrian devices. As stated in the 2019 Pedestrian Safety Analysis, a long-term solution to facilitate routine analysis of these modes in Minnesota would be to update the crash form with a field to indicate the type of scooter or device involvement (e.g., e-scooter, kick-scooter, ADA assistive device, moped scooter) and retrain officers to utilize the new field to record accurate and detailed information for more streamlined analysis.</w:t>
-      </w:r>
-    </w:p>
-    <w:p>
-      <w:pPr>
-        <w:pStyle w:val="BodyText"/>
-      </w:pPr>
-      <w:r>
-        <w:t xml:space="preserve">Crashes that met one or more of the following criteria were removed from the study dataset during the data consolidation process (see cccccc for the number of crashes that met each criterion; crashes can meet more than one criterion):</w:t>
       </w:r>
     </w:p>
     <w:p>
@@ -14103,7 +13931,7 @@
         <w:pStyle w:val="Compact"/>
       </w:pPr>
       <w:r>
-        <w:t xml:space="preserve">Motorist-only (non-VRU) – The research team received a complete crash database for the years of interest (2018-2022). Because the scope of this project is only to analyze vulnerable road users, crashes that do not include a bicyclist, pedestrian, or someone potentially using a personal conveyance device are excluded from the analysis.</w:t>
+        <w:t xml:space="preserve">a Statewide High Injury Network, which was built on xxxxxx bicyclist, pedestrian, and other vulnerable road user crashes from 2018-2022</w:t>
       </w:r>
     </w:p>
     <w:p>
@@ -14115,144 +13943,7 @@
         <w:pStyle w:val="Compact"/>
       </w:pPr>
       <w:r>
-        <w:t xml:space="preserve">Missing coordinates - Crash location GPS coordinates were not available.</w:t>
-      </w:r>
-    </w:p>
-    <w:p>
-      <w:pPr>
-        <w:numPr>
-          <w:ilvl w:val="0"/>
-          <w:numId w:val="1002"/>
-        </w:numPr>
-        <w:pStyle w:val="Compact"/>
-      </w:pPr>
-      <w:r>
-        <w:t xml:space="preserve">Farm Equipment – The</w:t>
-      </w:r>
-      <w:r>
-        <w:t xml:space="preserve"> </w:t>
-      </w:r>
-      <w:r>
-        <w:t xml:space="preserve">“</w:t>
-      </w:r>
-      <w:r>
-        <w:t xml:space="preserve">unit type</w:t>
-      </w:r>
-      <w:r>
-        <w:t xml:space="preserve">”</w:t>
-      </w:r>
-      <w:r>
-        <w:t xml:space="preserve"> </w:t>
-      </w:r>
-      <w:r>
-        <w:t xml:space="preserve">is coded as</w:t>
-      </w:r>
-      <w:r>
-        <w:t xml:space="preserve"> </w:t>
-      </w:r>
-      <w:r>
-        <w:t xml:space="preserve">“</w:t>
-      </w:r>
-      <w:r>
-        <w:t xml:space="preserve">Other – Personal Conveyance</w:t>
-      </w:r>
-      <w:r>
-        <w:t xml:space="preserve">”</w:t>
-      </w:r>
-      <w:r>
-        <w:t xml:space="preserve"> </w:t>
-      </w:r>
-      <w:r>
-        <w:t xml:space="preserve">and the officer narrative includes the words</w:t>
-      </w:r>
-      <w:r>
-        <w:t xml:space="preserve"> </w:t>
-      </w:r>
-      <w:r>
-        <w:t xml:space="preserve">“</w:t>
-      </w:r>
-      <w:r>
-        <w:t xml:space="preserve">tractor</w:t>
-      </w:r>
-      <w:r>
-        <w:t xml:space="preserve">”</w:t>
-      </w:r>
-      <w:r>
-        <w:t xml:space="preserve">,</w:t>
-      </w:r>
-      <w:r>
-        <w:t xml:space="preserve"> </w:t>
-      </w:r>
-      <w:r>
-        <w:t xml:space="preserve">“</w:t>
-      </w:r>
-      <w:r>
-        <w:t xml:space="preserve">horse</w:t>
-      </w:r>
-      <w:r>
-        <w:t xml:space="preserve">”</w:t>
-      </w:r>
-      <w:r>
-        <w:t xml:space="preserve">, or</w:t>
-      </w:r>
-      <w:r>
-        <w:t xml:space="preserve"> </w:t>
-      </w:r>
-      <w:r>
-        <w:t xml:space="preserve">“</w:t>
-      </w:r>
-      <w:r>
-        <w:t xml:space="preserve">trailer.</w:t>
-      </w:r>
-      <w:r>
-        <w:t xml:space="preserve">”</w:t>
-      </w:r>
-    </w:p>
-    <w:p>
-      <w:pPr>
-        <w:numPr>
-          <w:ilvl w:val="0"/>
-          <w:numId w:val="1002"/>
-        </w:numPr>
-        <w:pStyle w:val="Compact"/>
-      </w:pPr>
-      <w:r>
-        <w:t xml:space="preserve">Too far away from the street or along a private street - The geospatial location of the crash is greater than 300 feet from any street or the street was a private roadway.</w:t>
-      </w:r>
-    </w:p>
-    <w:p>
-      <w:pPr>
-        <w:numPr>
-          <w:ilvl w:val="0"/>
-          <w:numId w:val="1002"/>
-        </w:numPr>
-        <w:pStyle w:val="Compact"/>
-      </w:pPr>
-      <w:r>
-        <w:t xml:space="preserve">The crash occurred in a parking lot – The location type recorded in the crash data is a parking lot.</w:t>
-      </w:r>
-    </w:p>
-    <w:p>
-      <w:pPr>
-        <w:numPr>
-          <w:ilvl w:val="0"/>
-          <w:numId w:val="1002"/>
-        </w:numPr>
-        <w:pStyle w:val="Compact"/>
-      </w:pPr>
-      <w:r>
-        <w:t xml:space="preserve">Crashes that involved only a bicyclist and no other road users are not included in the crash data.</w:t>
-      </w:r>
-    </w:p>
-    <w:bookmarkEnd w:id="40"/>
-    <w:bookmarkEnd w:id="41"/>
-    <w:bookmarkStart w:id="44" w:name="injury-severity-assignment"/>
-    <w:p>
-      <w:pPr>
-        <w:pStyle w:val="Heading2"/>
-      </w:pPr>
-      <w:r>
-        <w:t xml:space="preserve">5.2 Injury Severity Assignment</w:t>
+        <w:t xml:space="preserve">integration of this updated VRUSA into the 2025-2029 SHSP</w:t>
       </w:r>
     </w:p>
     <w:p>
@@ -14260,16 +13951,239 @@
         <w:pStyle w:val="FirstParagraph"/>
       </w:pPr>
       <w:r>
-        <w:t xml:space="preserve">The officer-reported injury severity levels used in this analysis are specific to the most severely injured (MSI) road user involved in the crash. This injury severity is different than the reported MSI assigned to each crash record. In most cases, VRUs are the most severely injured victim involved in the crash. Using the victim-level severity helps improve accuracy of summarizing injury severities. It should be noted that research from the San Francisco Department of Public Health has documented reporting errors related to mis-coded injury severities, particularly for suspected serious injuries</w:t>
+        <w:t xml:space="preserve">This report focuses on vulnerable road user crashes, paralleling the 2021 Minnesota Statewide Pedestrian Safety Analysis</w:t>
       </w:r>
       <w:r>
         <w:rPr>
           <w:rStyle w:val="FootnoteReference"/>
         </w:rPr>
-        <w:footnoteReference w:id="42"/>
-      </w:r>
-      <w:r>
-        <w:t xml:space="preserve">, suggesting a need for some fluidity when discussing minor and serious injuries. This analysis does not have access to hospital records to verify injury severities stored in the crash data, so the results in this document reflect the best available data at the time. For reference, the injury severities recorded in the crash data and summarized in this analysis are defined as followed:</w:t>
+        <w:footnoteReference w:id="36"/>
+      </w:r>
+      <w:r>
+        <w:t xml:space="preserve"> </w:t>
+      </w:r>
+      <w:r>
+        <w:t xml:space="preserve">and the 2022 Minnesota Vulnerable Road User Safety Assessment</w:t>
+      </w:r>
+      <w:r>
+        <w:rPr>
+          <w:rStyle w:val="FootnoteReference"/>
+        </w:rPr>
+        <w:footnoteReference w:id="38"/>
+      </w:r>
+      <w:r>
+        <w:t xml:space="preserve">. While bicyclists and pedestrians are different roadway users, use different infrastructure in many places, and have both overlapping and distinct safety concerns, both are vulnerable roadway users who are disproportionately killed and seriously injured in the transportation system. Often, bicycle and pedestrian countermeasures are planned and implemented in tandem, and an understanding of bicycle and pedestrian crash trends needs to inform these processes. Collectively, the 2021 Minnesota Statewide Pedestrian Safety Analysis, the 2022 VRUSA, and the current VRUSA update (including the development of a High Injury Network for vulnerable road users) constitute a robust, data-driven process for identifying higher-risk areas in the transportation system.</w:t>
+      </w:r>
+    </w:p>
+    <w:p>
+      <w:pPr>
+        <w:pStyle w:val="BodyText"/>
+      </w:pPr>
+      <w:r>
+        <w:t xml:space="preserve">This report follows the methodology of the initial Minnesota Vulnerable Road User Safety Assessment. For the descriptive and systemic analyses, VRU crashes from 2018-2022 are conflated with roadway and environmental characteristics to create a dataset for analysis,including variables about injury severity, lighting, roadway functional classification, development intensity, Suitability of Pedestrian and Cyclist Environment (SPACE) scores and related factors, and bicycle infrastructure. Given data limitations, some of the detailed analysis focuses only on MnDOT’s trunk highway network.</w:t>
+      </w:r>
+    </w:p>
+    <w:p>
+      <w:pPr>
+        <w:pStyle w:val="BodyText"/>
+      </w:pPr>
+      <w:r>
+        <w:t xml:space="preserve">This report also presents a statewide High Injury Network, which uses a standard sliding window analysis to measure severity-weighted crash density by mode. The HIN section of the analysis includes all vulnerable road users: bicyclists, pedestrians, and other personal conveyances.</w:t>
+      </w:r>
+    </w:p>
+    <w:p>
+      <w:pPr>
+        <w:pStyle w:val="BodyText"/>
+      </w:pPr>
+      <w:r>
+        <w:t xml:space="preserve">The rest of the report is structured as follows: First, an overview of the crash data is presented, followed by descriptive and systemic analyses. The descriptive analyses present trends among crash and temporal variables. The systemic analysis presents the High Injury Network.</w:t>
+      </w:r>
+    </w:p>
+    <w:bookmarkStart w:id="41" w:name="data-overview"/>
+    <w:p>
+      <w:pPr>
+        <w:pStyle w:val="Heading2"/>
+      </w:pPr>
+      <w:r>
+        <w:t xml:space="preserve">5.1 Data Overview</w:t>
+      </w:r>
+    </w:p>
+    <w:bookmarkStart w:id="40" w:name="crash-data"/>
+    <w:p>
+      <w:pPr>
+        <w:pStyle w:val="Heading3"/>
+      </w:pPr>
+      <w:r>
+        <w:t xml:space="preserve">5.1.1 Crash Data</w:t>
+      </w:r>
+    </w:p>
+    <w:p>
+      <w:pPr>
+        <w:pStyle w:val="FirstParagraph"/>
+      </w:pPr>
+      <w:r>
+        <w:t xml:space="preserve">Crash, party, and vehicle data that were provided to the consultant team include reported crashes from 2018 through 2022 for crashes for all modes (pedestrians, bicyclists, other - personal conveyances, and motorists).</w:t>
+      </w:r>
+    </w:p>
+    <w:p>
+      <w:pPr>
+        <w:pStyle w:val="BodyText"/>
+      </w:pPr>
+      <w:r>
+        <w:t xml:space="preserve">All crash data were processed by Safe Streets Research &amp; Consulting (</w:t>
+      </w:r>
+      <w:r>
+        <w:t xml:space="preserve">“</w:t>
+      </w:r>
+      <w:r>
+        <w:t xml:space="preserve">Safe Streets</w:t>
+      </w:r>
+      <w:r>
+        <w:t xml:space="preserve">”</w:t>
+      </w:r>
+      <w:r>
+        <w:t xml:space="preserve">) and loaded into a Postgres database for additional analysis using Python, SQL, and R programming languages. The crash, party, and vehicle tables have a relational structure, which is common for storing crash data. For every reported crash, there is one crash record. The party and vehicle tables contain information for all the primary</w:t>
+      </w:r>
+      <w:r>
+        <w:t xml:space="preserve"> </w:t>
+      </w:r>
+      <w:r>
+        <w:t xml:space="preserve">“</w:t>
+      </w:r>
+      <w:r>
+        <w:t xml:space="preserve">actors</w:t>
+      </w:r>
+      <w:r>
+        <w:t xml:space="preserve">”</w:t>
+      </w:r>
+      <w:r>
+        <w:t xml:space="preserve"> </w:t>
+      </w:r>
+      <w:r>
+        <w:t xml:space="preserve">and their respective</w:t>
+      </w:r>
+      <w:r>
+        <w:t xml:space="preserve"> </w:t>
+      </w:r>
+      <w:r>
+        <w:t xml:space="preserve">“</w:t>
+      </w:r>
+      <w:r>
+        <w:t xml:space="preserve">vehicles</w:t>
+      </w:r>
+      <w:r>
+        <w:t xml:space="preserve">”</w:t>
+      </w:r>
+      <w:r>
+        <w:t xml:space="preserve"> </w:t>
+      </w:r>
+      <w:r>
+        <w:t xml:space="preserve">involved in the crash and have a many-to-one relationship – i.e., all relevant party records are matched via a case identification number to the one crash record. The party and vehicle tables contain information for each primary person and their</w:t>
+      </w:r>
+      <w:r>
+        <w:t xml:space="preserve"> </w:t>
+      </w:r>
+      <w:r>
+        <w:t xml:space="preserve">“</w:t>
+      </w:r>
+      <w:r>
+        <w:t xml:space="preserve">vehicle</w:t>
+      </w:r>
+      <w:r>
+        <w:t xml:space="preserve">”</w:t>
+      </w:r>
+      <w:r>
+        <w:t xml:space="preserve"> </w:t>
+      </w:r>
+      <w:r>
+        <w:t xml:space="preserve">such as age, sex, pre-crash action, injury severity, and vehicle characteristics. This structure is shown in xxxxx.</w:t>
+      </w:r>
+      <w:r>
+        <w:t xml:space="preserve"> </w:t>
+      </w:r>
+      <w:r>
+        <w:t xml:space="preserve"> </w:t>
+      </w:r>
+    </w:p>
+    <w:p>
+      <w:pPr>
+        <w:pStyle w:val="BodyText"/>
+      </w:pPr>
+      <w:r>
+        <w:t xml:space="preserve">Safe Streets processed and restructured the crash data used in this analysis. New variables were calculated and assigned, and the quality of the data was assessed through a robust quality control process. All reported crashes were processed (not just VRU crashes), but only crashes that involved at least one VRU and at least one motorist are included in this analysis.</w:t>
+      </w:r>
+      <w:r>
+        <w:t xml:space="preserve"> </w:t>
+      </w:r>
+      <w:r>
+        <w:t xml:space="preserve"> </w:t>
+      </w:r>
+    </w:p>
+    <w:p>
+      <w:pPr>
+        <w:pStyle w:val="BodyText"/>
+      </w:pPr>
+      <w:r>
+        <w:t xml:space="preserve">Crashes involving a person using a scooter (e.g., shared e-scooter or ADA assistive device) are defined in the State of Minnesota as pedestrian crashes. However, they are coded in MnDOT’s crash database as the unit type</w:t>
+      </w:r>
+      <w:r>
+        <w:t xml:space="preserve"> </w:t>
+      </w:r>
+      <w:r>
+        <w:t xml:space="preserve">“</w:t>
+      </w:r>
+      <w:r>
+        <w:t xml:space="preserve">Other – Personal Conveyance</w:t>
+      </w:r>
+      <w:r>
+        <w:t xml:space="preserve">”</w:t>
+      </w:r>
+      <w:r>
+        <w:t xml:space="preserve"> </w:t>
+      </w:r>
+      <w:r>
+        <w:t xml:space="preserve">rather than as</w:t>
+      </w:r>
+      <w:r>
+        <w:t xml:space="preserve"> </w:t>
+      </w:r>
+      <w:r>
+        <w:t xml:space="preserve">“</w:t>
+      </w:r>
+      <w:r>
+        <w:t xml:space="preserve">Pedestrian</w:t>
+      </w:r>
+      <w:r>
+        <w:t xml:space="preserve">”</w:t>
+      </w:r>
+      <w:r>
+        <w:t xml:space="preserve">. The</w:t>
+      </w:r>
+      <w:r>
+        <w:t xml:space="preserve"> </w:t>
+      </w:r>
+      <w:r>
+        <w:t xml:space="preserve">“</w:t>
+      </w:r>
+      <w:r>
+        <w:t xml:space="preserve">Other – Personal Conveyance</w:t>
+      </w:r>
+      <w:r>
+        <w:t xml:space="preserve">”</w:t>
+      </w:r>
+      <w:r>
+        <w:t xml:space="preserve"> </w:t>
+      </w:r>
+      <w:r>
+        <w:t xml:space="preserve">category also includes many modes that are not pedestrians, such as farm equipment (tractor, combine), all-terrain vehicles, snowmobiles, horse and buggy, and the like. There is no single coded field in the crash database that differentiates between pedestrians using personal conveyance devices and these other modes. A targeted effort was conducted to classify these crashes based on a keyword scan of officer narratives. While we could reliably differentiate these crashes from farm equipment based on this procedure, we could not consistently differentiate between mobility scooters and other devices used by people with mobility impairments and other types of scooters or pedestrian devices. As stated in the 2019 Pedestrian Safety Analysis, a long-term solution to facilitate routine analysis of these modes in Minnesota would be to update the crash form with a field to indicate the type of scooter or device involvement (e.g., e-scooter, kick-scooter, ADA assistive device, moped scooter) and retrain officers to utilize the new field to record accurate and detailed information for more streamlined analysis.</w:t>
+      </w:r>
+    </w:p>
+    <w:p>
+      <w:pPr>
+        <w:pStyle w:val="BodyText"/>
+      </w:pPr>
+      <w:r>
+        <w:t xml:space="preserve">Crashes that met one or more of the following criteria were removed from the study dataset during the data consolidation process (see cccccc for the number of crashes that met each criterion; crashes can meet more than one criterion):</w:t>
       </w:r>
     </w:p>
     <w:p>
@@ -14281,19 +14195,7 @@
         <w:pStyle w:val="Compact"/>
       </w:pPr>
       <w:r>
-        <w:t xml:space="preserve">K - Fatal: A fatal injury is any injury that results in death within 30 days after the motor vehicle crash in which the injury occurred. If the person did not die at the scene but died within 30 days of the motor vehicle crash in which the injury occurred, the injury classification should be changed from the injury previously assigned to</w:t>
-      </w:r>
-      <w:r>
-        <w:t xml:space="preserve"> </w:t>
-      </w:r>
-      <w:r>
-        <w:t xml:space="preserve">“</w:t>
-      </w:r>
-      <w:r>
-        <w:t xml:space="preserve">Fatal Injury.</w:t>
-      </w:r>
-      <w:r>
-        <w:t xml:space="preserve">”</w:t>
+        <w:t xml:space="preserve">Motorist-only (non-VRU) – The research team received a complete crash database for the years of interest (2018-2022). Because the scope of this project is only to analyze vulnerable road users, crashes that do not include a bicyclist, pedestrian, or someone potentially using a personal conveyance device are excluded from the analysis.</w:t>
       </w:r>
     </w:p>
     <w:p>
@@ -14305,103 +14207,7 @@
         <w:pStyle w:val="Compact"/>
       </w:pPr>
       <w:r>
-        <w:t xml:space="preserve">A – Suspected Serious Injury: An incapacitating injury is any injury, other than a fatal injury, which prevents the injured person from walking, driving, or normally continuing the activities the person was capable of performing before the injury occurred. Also called</w:t>
-      </w:r>
-      <w:r>
-        <w:t xml:space="preserve"> </w:t>
-      </w:r>
-      <w:r>
-        <w:t xml:space="preserve">“</w:t>
-      </w:r>
-      <w:r>
-        <w:t xml:space="preserve">Serious Injury</w:t>
-      </w:r>
-      <w:r>
-        <w:t xml:space="preserve">”</w:t>
-      </w:r>
-      <w:r>
-        <w:t xml:space="preserve"> </w:t>
-      </w:r>
-      <w:r>
-        <w:t xml:space="preserve">or</w:t>
-      </w:r>
-      <w:r>
-        <w:t xml:space="preserve"> </w:t>
-      </w:r>
-      <w:r>
-        <w:t xml:space="preserve">“</w:t>
-      </w:r>
-      <w:r>
-        <w:t xml:space="preserve">Injury A</w:t>
-      </w:r>
-      <w:r>
-        <w:t xml:space="preserve">”</w:t>
-      </w:r>
-      <w:r>
-        <w:t xml:space="preserve">. This category includes:</w:t>
-      </w:r>
-    </w:p>
-    <w:p>
-      <w:pPr>
-        <w:numPr>
-          <w:ilvl w:val="1"/>
-          <w:numId w:val="1004"/>
-        </w:numPr>
-        <w:pStyle w:val="Compact"/>
-      </w:pPr>
-      <w:r>
-        <w:t xml:space="preserve">severe lacerations</w:t>
-      </w:r>
-    </w:p>
-    <w:p>
-      <w:pPr>
-        <w:numPr>
-          <w:ilvl w:val="1"/>
-          <w:numId w:val="1004"/>
-        </w:numPr>
-        <w:pStyle w:val="Compact"/>
-      </w:pPr>
-      <w:r>
-        <w:t xml:space="preserve">broken or distorted limbs</w:t>
-      </w:r>
-    </w:p>
-    <w:p>
-      <w:pPr>
-        <w:numPr>
-          <w:ilvl w:val="1"/>
-          <w:numId w:val="1004"/>
-        </w:numPr>
-        <w:pStyle w:val="Compact"/>
-      </w:pPr>
-      <w:r>
-        <w:t xml:space="preserve">skull or chest injuries</w:t>
-      </w:r>
-    </w:p>
-    <w:p>
-      <w:pPr>
-        <w:numPr>
-          <w:ilvl w:val="1"/>
-          <w:numId w:val="1004"/>
-        </w:numPr>
-        <w:pStyle w:val="Compact"/>
-      </w:pPr>
-      <w:r>
-        <w:t xml:space="preserve">abdominal injuries</w:t>
-      </w:r>
-    </w:p>
-    <w:p>
-      <w:pPr>
-        <w:numPr>
-          <w:ilvl w:val="1"/>
-          <w:numId w:val="1004"/>
-        </w:numPr>
-        <w:pStyle w:val="Compact"/>
-      </w:pPr>
-      <w:r>
-        <w:t xml:space="preserve">unconsciousness at or when taken from the scene of the crash, or unable to leave the crash scene without assistance</w:t>
-      </w:r>
-      <w:r>
-        <w:t xml:space="preserve"> </w:t>
+        <w:t xml:space="preserve">Missing coordinates - Crash location GPS coordinates were not available.</w:t>
       </w:r>
     </w:p>
     <w:p>
@@ -14413,7 +14219,7 @@
         <w:pStyle w:val="Compact"/>
       </w:pPr>
       <w:r>
-        <w:t xml:space="preserve">B – Suspected Minor Injury: A minor injury is any injury that is evident at the scene of the crash, other than fatal or serious injuries. Also called</w:t>
+        <w:t xml:space="preserve">Farm Equipment – The</w:t>
       </w:r>
       <w:r>
         <w:t xml:space="preserve"> </w:t>
@@ -14422,7 +14228,7 @@
         <w:t xml:space="preserve">“</w:t>
       </w:r>
       <w:r>
-        <w:t xml:space="preserve">Minor Injury</w:t>
+        <w:t xml:space="preserve">unit type</w:t>
       </w:r>
       <w:r>
         <w:t xml:space="preserve">”</w:t>
@@ -14431,6 +14237,184 @@
         <w:t xml:space="preserve"> </w:t>
       </w:r>
       <w:r>
+        <w:t xml:space="preserve">is coded as</w:t>
+      </w:r>
+      <w:r>
+        <w:t xml:space="preserve"> </w:t>
+      </w:r>
+      <w:r>
+        <w:t xml:space="preserve">“</w:t>
+      </w:r>
+      <w:r>
+        <w:t xml:space="preserve">Other – Personal Conveyance</w:t>
+      </w:r>
+      <w:r>
+        <w:t xml:space="preserve">”</w:t>
+      </w:r>
+      <w:r>
+        <w:t xml:space="preserve"> </w:t>
+      </w:r>
+      <w:r>
+        <w:t xml:space="preserve">and the officer narrative includes the words</w:t>
+      </w:r>
+      <w:r>
+        <w:t xml:space="preserve"> </w:t>
+      </w:r>
+      <w:r>
+        <w:t xml:space="preserve">“</w:t>
+      </w:r>
+      <w:r>
+        <w:t xml:space="preserve">tractor</w:t>
+      </w:r>
+      <w:r>
+        <w:t xml:space="preserve">”</w:t>
+      </w:r>
+      <w:r>
+        <w:t xml:space="preserve">,</w:t>
+      </w:r>
+      <w:r>
+        <w:t xml:space="preserve"> </w:t>
+      </w:r>
+      <w:r>
+        <w:t xml:space="preserve">“</w:t>
+      </w:r>
+      <w:r>
+        <w:t xml:space="preserve">horse</w:t>
+      </w:r>
+      <w:r>
+        <w:t xml:space="preserve">”</w:t>
+      </w:r>
+      <w:r>
+        <w:t xml:space="preserve">, or</w:t>
+      </w:r>
+      <w:r>
+        <w:t xml:space="preserve"> </w:t>
+      </w:r>
+      <w:r>
+        <w:t xml:space="preserve">“</w:t>
+      </w:r>
+      <w:r>
+        <w:t xml:space="preserve">trailer.</w:t>
+      </w:r>
+      <w:r>
+        <w:t xml:space="preserve">”</w:t>
+      </w:r>
+    </w:p>
+    <w:p>
+      <w:pPr>
+        <w:numPr>
+          <w:ilvl w:val="0"/>
+          <w:numId w:val="1003"/>
+        </w:numPr>
+        <w:pStyle w:val="Compact"/>
+      </w:pPr>
+      <w:r>
+        <w:t xml:space="preserve">Too far away from the street or along a private street - The geospatial location of the crash is greater than 300 feet from any street or the street was a private roadway.</w:t>
+      </w:r>
+    </w:p>
+    <w:p>
+      <w:pPr>
+        <w:numPr>
+          <w:ilvl w:val="0"/>
+          <w:numId w:val="1003"/>
+        </w:numPr>
+        <w:pStyle w:val="Compact"/>
+      </w:pPr>
+      <w:r>
+        <w:t xml:space="preserve">The crash occurred in a parking lot – The location type recorded in the crash data is a parking lot.</w:t>
+      </w:r>
+    </w:p>
+    <w:p>
+      <w:pPr>
+        <w:numPr>
+          <w:ilvl w:val="0"/>
+          <w:numId w:val="1003"/>
+        </w:numPr>
+        <w:pStyle w:val="Compact"/>
+      </w:pPr>
+      <w:r>
+        <w:t xml:space="preserve">Crashes that involved only a bicyclist and no other road users are not included in the crash data.</w:t>
+      </w:r>
+    </w:p>
+    <w:bookmarkEnd w:id="40"/>
+    <w:bookmarkEnd w:id="41"/>
+    <w:bookmarkStart w:id="44" w:name="injury-severity-assignment"/>
+    <w:p>
+      <w:pPr>
+        <w:pStyle w:val="Heading2"/>
+      </w:pPr>
+      <w:r>
+        <w:t xml:space="preserve">5.2 Injury Severity Assignment</w:t>
+      </w:r>
+    </w:p>
+    <w:p>
+      <w:pPr>
+        <w:pStyle w:val="FirstParagraph"/>
+      </w:pPr>
+      <w:r>
+        <w:t xml:space="preserve">The officer-reported injury severity levels used in this analysis are specific to the most severely injured (MSI) road user involved in the crash. This injury severity is different than the reported MSI assigned to each crash record. In most cases, VRUs are the most severely injured victim involved in the crash. Using the victim-level severity helps improve accuracy of summarizing injury severities. It should be noted that research from the San Francisco Department of Public Health has documented reporting errors related to mis-coded injury severities, particularly for suspected serious injuries</w:t>
+      </w:r>
+      <w:r>
+        <w:rPr>
+          <w:rStyle w:val="FootnoteReference"/>
+        </w:rPr>
+        <w:footnoteReference w:id="42"/>
+      </w:r>
+      <w:r>
+        <w:t xml:space="preserve">, suggesting a need for some fluidity when discussing minor and serious injuries. This analysis does not have access to hospital records to verify injury severities stored in the crash data, so the results in this document reflect the best available data at the time. For reference, the injury severities recorded in the crash data and summarized in this analysis are defined as followed:</w:t>
+      </w:r>
+    </w:p>
+    <w:p>
+      <w:pPr>
+        <w:numPr>
+          <w:ilvl w:val="0"/>
+          <w:numId w:val="1004"/>
+        </w:numPr>
+        <w:pStyle w:val="Compact"/>
+      </w:pPr>
+      <w:r>
+        <w:t xml:space="preserve">K - Fatal: A fatal injury is any injury that results in death within 30 days after the motor vehicle crash in which the injury occurred. If the person did not die at the scene but died within 30 days of the motor vehicle crash in which the injury occurred, the injury classification should be changed from the injury previously assigned to</w:t>
+      </w:r>
+      <w:r>
+        <w:t xml:space="preserve"> </w:t>
+      </w:r>
+      <w:r>
+        <w:t xml:space="preserve">“</w:t>
+      </w:r>
+      <w:r>
+        <w:t xml:space="preserve">Fatal Injury.</w:t>
+      </w:r>
+      <w:r>
+        <w:t xml:space="preserve">”</w:t>
+      </w:r>
+    </w:p>
+    <w:p>
+      <w:pPr>
+        <w:numPr>
+          <w:ilvl w:val="0"/>
+          <w:numId w:val="1004"/>
+        </w:numPr>
+        <w:pStyle w:val="Compact"/>
+      </w:pPr>
+      <w:r>
+        <w:t xml:space="preserve">A – Suspected Serious Injury: An incapacitating injury is any injury, other than a fatal injury, which prevents the injured person from walking, driving, or normally continuing the activities the person was capable of performing before the injury occurred. Also called</w:t>
+      </w:r>
+      <w:r>
+        <w:t xml:space="preserve"> </w:t>
+      </w:r>
+      <w:r>
+        <w:t xml:space="preserve">“</w:t>
+      </w:r>
+      <w:r>
+        <w:t xml:space="preserve">Serious Injury</w:t>
+      </w:r>
+      <w:r>
+        <w:t xml:space="preserve">”</w:t>
+      </w:r>
+      <w:r>
+        <w:t xml:space="preserve"> </w:t>
+      </w:r>
+      <w:r>
         <w:t xml:space="preserve">or</w:t>
       </w:r>
       <w:r>
@@ -14440,13 +14424,13 @@
         <w:t xml:space="preserve">“</w:t>
       </w:r>
       <w:r>
-        <w:t xml:space="preserve">Injury B</w:t>
+        <w:t xml:space="preserve">Injury A</w:t>
       </w:r>
       <w:r>
         <w:t xml:space="preserve">”</w:t>
       </w:r>
       <w:r>
-        <w:t xml:space="preserve">. Examples include:</w:t>
+        <w:t xml:space="preserve">. This category includes:</w:t>
       </w:r>
     </w:p>
     <w:p>
@@ -14458,7 +14442,7 @@
         <w:pStyle w:val="Compact"/>
       </w:pPr>
       <w:r>
-        <w:t xml:space="preserve">lump on the head</w:t>
+        <w:t xml:space="preserve">severe lacerations</w:t>
       </w:r>
     </w:p>
     <w:p>
@@ -14470,7 +14454,7 @@
         <w:pStyle w:val="Compact"/>
       </w:pPr>
       <w:r>
-        <w:t xml:space="preserve">abrasions</w:t>
+        <w:t xml:space="preserve">broken or distorted limbs</w:t>
       </w:r>
     </w:p>
     <w:p>
@@ -14482,7 +14466,7 @@
         <w:pStyle w:val="Compact"/>
       </w:pPr>
       <w:r>
-        <w:t xml:space="preserve">bruises</w:t>
+        <w:t xml:space="preserve">skull or chest injuries</w:t>
       </w:r>
     </w:p>
     <w:p>
@@ -14494,19 +14478,67 @@
         <w:pStyle w:val="Compact"/>
       </w:pPr>
       <w:r>
-        <w:t xml:space="preserve">minor lacerations (cuts on the skin surface with minimal bleeding and no exposure of deeper tissue/muscle)</w:t>
+        <w:t xml:space="preserve">abdominal injuries</w:t>
+      </w:r>
+    </w:p>
+    <w:p>
+      <w:pPr>
+        <w:numPr>
+          <w:ilvl w:val="1"/>
+          <w:numId w:val="1005"/>
+        </w:numPr>
+        <w:pStyle w:val="Compact"/>
+      </w:pPr>
+      <w:r>
+        <w:t xml:space="preserve">unconsciousness at or when taken from the scene of the crash, or unable to leave the crash scene without assistance</w:t>
+      </w:r>
+      <w:r>
+        <w:t xml:space="preserve"> </w:t>
       </w:r>
     </w:p>
     <w:p>
       <w:pPr>
         <w:numPr>
           <w:ilvl w:val="0"/>
-          <w:numId w:val="1003"/>
+          <w:numId w:val="1004"/>
         </w:numPr>
         <w:pStyle w:val="Compact"/>
       </w:pPr>
       <w:r>
-        <w:t xml:space="preserve">C – Possible Injury: A possible injury is any injury reported or claimed which is not a fatal, suspected serious, or suspected minor injury. Possible injuries are those that are reported by the person or are indicated by their behavior, but no wounds or injuries are readily evident. Examples include:</w:t>
+        <w:t xml:space="preserve">B – Suspected Minor Injury: A minor injury is any injury that is evident at the scene of the crash, other than fatal or serious injuries. Also called</w:t>
+      </w:r>
+      <w:r>
+        <w:t xml:space="preserve"> </w:t>
+      </w:r>
+      <w:r>
+        <w:t xml:space="preserve">“</w:t>
+      </w:r>
+      <w:r>
+        <w:t xml:space="preserve">Minor Injury</w:t>
+      </w:r>
+      <w:r>
+        <w:t xml:space="preserve">”</w:t>
+      </w:r>
+      <w:r>
+        <w:t xml:space="preserve"> </w:t>
+      </w:r>
+      <w:r>
+        <w:t xml:space="preserve">or</w:t>
+      </w:r>
+      <w:r>
+        <w:t xml:space="preserve"> </w:t>
+      </w:r>
+      <w:r>
+        <w:t xml:space="preserve">“</w:t>
+      </w:r>
+      <w:r>
+        <w:t xml:space="preserve">Injury B</w:t>
+      </w:r>
+      <w:r>
+        <w:t xml:space="preserve">”</w:t>
+      </w:r>
+      <w:r>
+        <w:t xml:space="preserve">. Examples include:</w:t>
       </w:r>
     </w:p>
     <w:p>
@@ -14518,7 +14550,7 @@
         <w:pStyle w:val="Compact"/>
       </w:pPr>
       <w:r>
-        <w:t xml:space="preserve">momentary loss of consciousness</w:t>
+        <w:t xml:space="preserve">lump on the head</w:t>
       </w:r>
     </w:p>
     <w:p>
@@ -14530,7 +14562,7 @@
         <w:pStyle w:val="Compact"/>
       </w:pPr>
       <w:r>
-        <w:t xml:space="preserve">claim of injury</w:t>
+        <w:t xml:space="preserve">abrasions</w:t>
       </w:r>
     </w:p>
     <w:p>
@@ -14542,7 +14574,7 @@
         <w:pStyle w:val="Compact"/>
       </w:pPr>
       <w:r>
-        <w:t xml:space="preserve">limping</w:t>
+        <w:t xml:space="preserve">bruises</w:t>
       </w:r>
     </w:p>
     <w:p>
@@ -14554,14 +14586,74 @@
         <w:pStyle w:val="Compact"/>
       </w:pPr>
       <w:r>
-        <w:t xml:space="preserve">complaint of pain or nausea</w:t>
+        <w:t xml:space="preserve">minor lacerations (cuts on the skin surface with minimal bleeding and no exposure of deeper tissue/muscle)</w:t>
       </w:r>
     </w:p>
     <w:p>
       <w:pPr>
         <w:numPr>
           <w:ilvl w:val="0"/>
-          <w:numId w:val="1003"/>
+          <w:numId w:val="1004"/>
+        </w:numPr>
+        <w:pStyle w:val="Compact"/>
+      </w:pPr>
+      <w:r>
+        <w:t xml:space="preserve">C – Possible Injury: A possible injury is any injury reported or claimed which is not a fatal, suspected serious, or suspected minor injury. Possible injuries are those that are reported by the person or are indicated by their behavior, but no wounds or injuries are readily evident. Examples include:</w:t>
+      </w:r>
+    </w:p>
+    <w:p>
+      <w:pPr>
+        <w:numPr>
+          <w:ilvl w:val="1"/>
+          <w:numId w:val="1007"/>
+        </w:numPr>
+        <w:pStyle w:val="Compact"/>
+      </w:pPr>
+      <w:r>
+        <w:t xml:space="preserve">momentary loss of consciousness</w:t>
+      </w:r>
+    </w:p>
+    <w:p>
+      <w:pPr>
+        <w:numPr>
+          <w:ilvl w:val="1"/>
+          <w:numId w:val="1007"/>
+        </w:numPr>
+        <w:pStyle w:val="Compact"/>
+      </w:pPr>
+      <w:r>
+        <w:t xml:space="preserve">claim of injury</w:t>
+      </w:r>
+    </w:p>
+    <w:p>
+      <w:pPr>
+        <w:numPr>
+          <w:ilvl w:val="1"/>
+          <w:numId w:val="1007"/>
+        </w:numPr>
+        <w:pStyle w:val="Compact"/>
+      </w:pPr>
+      <w:r>
+        <w:t xml:space="preserve">limping</w:t>
+      </w:r>
+    </w:p>
+    <w:p>
+      <w:pPr>
+        <w:numPr>
+          <w:ilvl w:val="1"/>
+          <w:numId w:val="1007"/>
+        </w:numPr>
+        <w:pStyle w:val="Compact"/>
+      </w:pPr>
+      <w:r>
+        <w:t xml:space="preserve">complaint of pain or nausea</w:t>
+      </w:r>
+    </w:p>
+    <w:p>
+      <w:pPr>
+        <w:numPr>
+          <w:ilvl w:val="0"/>
+          <w:numId w:val="1004"/>
         </w:numPr>
         <w:pStyle w:val="Compact"/>
       </w:pPr>
@@ -15650,6 +15742,82 @@
       </w:pPr>
     </w:lvl>
   </w:abstractNum>
+  <w:abstractNum w:abstractNumId="991">
+    <w:nsid w:val="A991"/>
+    <w:multiLevelType w:val="multilevel"/>
+    <w:lvl w:ilvl="0">
+      <w:numFmt w:val="bullet"/>
+      <w:lvlText w:val="•"/>
+      <w:lvlJc w:val="left"/>
+      <w:pPr>
+        <w:ind w:left="720" w:hanging="480"/>
+      </w:pPr>
+    </w:lvl>
+    <w:lvl w:ilvl="1">
+      <w:numFmt w:val="bullet"/>
+      <w:lvlText w:val="–"/>
+      <w:lvlJc w:val="left"/>
+      <w:pPr>
+        <w:ind w:left="1440" w:hanging="480"/>
+      </w:pPr>
+    </w:lvl>
+    <w:lvl w:ilvl="2">
+      <w:numFmt w:val="bullet"/>
+      <w:lvlText w:val="•"/>
+      <w:lvlJc w:val="left"/>
+      <w:pPr>
+        <w:ind w:left="2160" w:hanging="480"/>
+      </w:pPr>
+    </w:lvl>
+    <w:lvl w:ilvl="3">
+      <w:numFmt w:val="bullet"/>
+      <w:lvlText w:val="–"/>
+      <w:lvlJc w:val="left"/>
+      <w:pPr>
+        <w:ind w:left="2880" w:hanging="480"/>
+      </w:pPr>
+    </w:lvl>
+    <w:lvl w:ilvl="4">
+      <w:numFmt w:val="bullet"/>
+      <w:lvlText w:val="•"/>
+      <w:lvlJc w:val="left"/>
+      <w:pPr>
+        <w:ind w:left="3600" w:hanging="480"/>
+      </w:pPr>
+    </w:lvl>
+    <w:lvl w:ilvl="5">
+      <w:numFmt w:val="bullet"/>
+      <w:lvlText w:val="–"/>
+      <w:lvlJc w:val="left"/>
+      <w:pPr>
+        <w:ind w:left="4320" w:hanging="480"/>
+      </w:pPr>
+    </w:lvl>
+    <w:lvl w:ilvl="6">
+      <w:numFmt w:val="bullet"/>
+      <w:lvlText w:val="•"/>
+      <w:lvlJc w:val="left"/>
+      <w:pPr>
+        <w:ind w:left="5040" w:hanging="480"/>
+      </w:pPr>
+    </w:lvl>
+    <w:lvl w:ilvl="7">
+      <w:numFmt w:val="bullet"/>
+      <w:lvlText w:val="–"/>
+      <w:lvlJc w:val="left"/>
+      <w:pPr>
+        <w:ind w:left="5760" w:hanging="480"/>
+      </w:pPr>
+    </w:lvl>
+    <w:lvl w:ilvl="8">
+      <w:numFmt w:val="bullet"/>
+      <w:lvlText w:val="•"/>
+      <w:lvlJc w:val="left"/>
+      <w:pPr>
+        <w:ind w:left="6480" w:hanging="480"/>
+      </w:pPr>
+    </w:lvl>
+  </w:abstractNum>
   <w:abstractNum w:abstractNumId="99421">
     <w:nsid w:val="A99421"/>
     <w:multiLevelType w:val="multilevel"/>
@@ -15735,82 +15903,6 @@
       </w:pPr>
     </w:lvl>
   </w:abstractNum>
-  <w:abstractNum w:abstractNumId="991">
-    <w:nsid w:val="A991"/>
-    <w:multiLevelType w:val="multilevel"/>
-    <w:lvl w:ilvl="0">
-      <w:numFmt w:val="bullet"/>
-      <w:lvlText w:val="•"/>
-      <w:lvlJc w:val="left"/>
-      <w:pPr>
-        <w:ind w:left="720" w:hanging="480"/>
-      </w:pPr>
-    </w:lvl>
-    <w:lvl w:ilvl="1">
-      <w:numFmt w:val="bullet"/>
-      <w:lvlText w:val="–"/>
-      <w:lvlJc w:val="left"/>
-      <w:pPr>
-        <w:ind w:left="1440" w:hanging="480"/>
-      </w:pPr>
-    </w:lvl>
-    <w:lvl w:ilvl="2">
-      <w:numFmt w:val="bullet"/>
-      <w:lvlText w:val="•"/>
-      <w:lvlJc w:val="left"/>
-      <w:pPr>
-        <w:ind w:left="2160" w:hanging="480"/>
-      </w:pPr>
-    </w:lvl>
-    <w:lvl w:ilvl="3">
-      <w:numFmt w:val="bullet"/>
-      <w:lvlText w:val="–"/>
-      <w:lvlJc w:val="left"/>
-      <w:pPr>
-        <w:ind w:left="2880" w:hanging="480"/>
-      </w:pPr>
-    </w:lvl>
-    <w:lvl w:ilvl="4">
-      <w:numFmt w:val="bullet"/>
-      <w:lvlText w:val="•"/>
-      <w:lvlJc w:val="left"/>
-      <w:pPr>
-        <w:ind w:left="3600" w:hanging="480"/>
-      </w:pPr>
-    </w:lvl>
-    <w:lvl w:ilvl="5">
-      <w:numFmt w:val="bullet"/>
-      <w:lvlText w:val="–"/>
-      <w:lvlJc w:val="left"/>
-      <w:pPr>
-        <w:ind w:left="4320" w:hanging="480"/>
-      </w:pPr>
-    </w:lvl>
-    <w:lvl w:ilvl="6">
-      <w:numFmt w:val="bullet"/>
-      <w:lvlText w:val="•"/>
-      <w:lvlJc w:val="left"/>
-      <w:pPr>
-        <w:ind w:left="5040" w:hanging="480"/>
-      </w:pPr>
-    </w:lvl>
-    <w:lvl w:ilvl="7">
-      <w:numFmt w:val="bullet"/>
-      <w:lvlText w:val="–"/>
-      <w:lvlJc w:val="left"/>
-      <w:pPr>
-        <w:ind w:left="5760" w:hanging="480"/>
-      </w:pPr>
-    </w:lvl>
-    <w:lvl w:ilvl="8">
-      <w:numFmt w:val="bullet"/>
-      <w:lvlText w:val="•"/>
-      <w:lvlJc w:val="left"/>
-      <w:pPr>
-        <w:ind w:left="6480" w:hanging="480"/>
-      </w:pPr>
-    </w:lvl>
-  </w:abstractNum>
   <w:num w16cid:durableId="606885712" w:numId="1">
     <w:abstractNumId w:val="0"/>
   </w:num>
@@ -15845,6 +15937,9 @@
     <w:abstractNumId w:val="990"/>
   </w:num>
   <w:num w:numId="1001">
+    <w:abstractNumId w:val="991"/>
+  </w:num>
+  <w:num w:numId="1002">
     <w:abstractNumId w:val="99421"/>
     <w:lvlOverride w:ilvl="0">
       <w:startOverride w:val="1"/>
@@ -15874,9 +15969,6 @@
       <w:startOverride w:val="1"/>
     </w:lvlOverride>
   </w:num>
-  <w:num w:numId="1002">
-    <w:abstractNumId w:val="991"/>
-  </w:num>
   <w:num w:numId="1003">
     <w:abstractNumId w:val="991"/>
   </w:num>
@@ -15887,6 +15979,9 @@
     <w:abstractNumId w:val="991"/>
   </w:num>
   <w:num w:numId="1006">
+    <w:abstractNumId w:val="991"/>
+  </w:num>
+  <w:num w:numId="1007">
     <w:abstractNumId w:val="991"/>
   </w:num>
 </w:numbering>

</xml_diff>